<commit_message>
add routes professor and discipline
</commit_message>
<xml_diff>
--- a/doc/Api Alunos Online.docx
+++ b/doc/Api Alunos Online.docx
@@ -153,7 +153,14 @@
           <w:sz w:val="16"/>
           <w:szCs w:val="16"/>
         </w:rPr>
-        <w:t>15/04/2025</w:t>
+        <w:t>29</w:t>
+      </w:r>
+      <w:r>
+        <w:rPr>
+          <w:sz w:val="16"/>
+          <w:szCs w:val="16"/>
+        </w:rPr>
+        <w:t>/04/2025</w:t>
       </w:r>
     </w:p>
     <w:p>
@@ -228,7 +235,21 @@
           <w:sz w:val="16"/>
           <w:szCs w:val="16"/>
         </w:rPr>
-        <w:t> para gerenciamento de alunos, com operações CRUD (</w:t>
+        <w:t xml:space="preserve"> para gerenciamento de alunos, </w:t>
+      </w:r>
+      <w:r>
+        <w:rPr>
+          <w:sz w:val="16"/>
+          <w:szCs w:val="16"/>
+        </w:rPr>
+        <w:t xml:space="preserve">professores e disciplinas </w:t>
+      </w:r>
+      <w:r>
+        <w:rPr>
+          <w:sz w:val="16"/>
+          <w:szCs w:val="16"/>
+        </w:rPr>
+        <w:t>com operações CRUD (</w:t>
       </w:r>
       <w:proofErr w:type="spellStart"/>
       <w:r>
@@ -752,6 +773,7 @@
           <w:sz w:val="16"/>
           <w:szCs w:val="16"/>
         </w:rPr>
+        <w:lastRenderedPageBreak/>
         <w:t>Resposta de Sucesso (200 OK):</w:t>
       </w:r>
     </w:p>
@@ -768,7 +790,6 @@
           <w:sz w:val="16"/>
           <w:szCs w:val="16"/>
         </w:rPr>
-        <w:lastRenderedPageBreak/>
         <w:t>json</w:t>
       </w:r>
       <w:proofErr w:type="spellEnd"/>
@@ -1349,6 +1370,7 @@
           <w:sz w:val="16"/>
           <w:szCs w:val="16"/>
         </w:rPr>
+        <w:lastRenderedPageBreak/>
         <w:t xml:space="preserve">Resposta de Erro (404 </w:t>
       </w:r>
       <w:proofErr w:type="spellStart"/>
@@ -1405,7 +1427,6 @@
           <w:sz w:val="16"/>
           <w:szCs w:val="16"/>
         </w:rPr>
-        <w:lastRenderedPageBreak/>
         <w:t>json</w:t>
       </w:r>
       <w:proofErr w:type="spellEnd"/>
@@ -1855,6 +1876,7 @@
           <w:sz w:val="16"/>
           <w:szCs w:val="16"/>
         </w:rPr>
+        <w:lastRenderedPageBreak/>
         <w:drawing>
           <wp:inline distT="0" distB="0" distL="0" distR="0" wp14:anchorId="7D929373" wp14:editId="444955D6">
             <wp:extent cx="4333875" cy="2897236"/>
@@ -1897,16 +1919,476 @@
         <w:rPr>
           <w:sz w:val="16"/>
           <w:szCs w:val="16"/>
-        </w:rPr>
-      </w:pPr>
-      <w:r>
-        <w:rPr>
-          <w:b/>
-          <w:bCs/>
+          <w:u w:val="single"/>
+        </w:rPr>
+      </w:pPr>
+      <w:r>
+        <w:rPr>
+          <w:b/>
+          <w:bCs/>
+          <w:sz w:val="16"/>
+          <w:szCs w:val="16"/>
+        </w:rPr>
+        <w:t>Resposta de Sucesso (200 OK):</w:t>
+      </w:r>
+    </w:p>
+    <w:p>
+      <w:pPr>
+        <w:rPr>
+          <w:sz w:val="16"/>
+          <w:szCs w:val="16"/>
+        </w:rPr>
+      </w:pPr>
+      <w:proofErr w:type="spellStart"/>
+      <w:r>
+        <w:rPr>
+          <w:sz w:val="16"/>
+          <w:szCs w:val="16"/>
+        </w:rPr>
+        <w:t>String</w:t>
+      </w:r>
+      <w:proofErr w:type="spellEnd"/>
+      <w:r>
+        <w:rPr>
+          <w:sz w:val="16"/>
+          <w:szCs w:val="16"/>
+        </w:rPr>
+        <w:t>: {</w:t>
+      </w:r>
+    </w:p>
+    <w:p>
+      <w:pPr>
+        <w:rPr>
+          <w:sz w:val="16"/>
+          <w:szCs w:val="16"/>
+        </w:rPr>
+      </w:pPr>
+      <w:r>
+        <w:rPr>
+          <w:sz w:val="16"/>
+          <w:szCs w:val="16"/>
+        </w:rPr>
+        <w:t xml:space="preserve">Aluno Gabriel Albanez </w:t>
+      </w:r>
+      <w:proofErr w:type="spellStart"/>
+      <w:r>
+        <w:rPr>
+          <w:sz w:val="16"/>
+          <w:szCs w:val="16"/>
+        </w:rPr>
+        <w:t>deleteado</w:t>
+      </w:r>
+      <w:proofErr w:type="spellEnd"/>
+    </w:p>
+    <w:p>
+      <w:pPr>
+        <w:rPr>
+          <w:sz w:val="16"/>
+          <w:szCs w:val="16"/>
+        </w:rPr>
+      </w:pPr>
+      <w:r>
+        <w:rPr>
+          <w:sz w:val="16"/>
+          <w:szCs w:val="16"/>
+        </w:rPr>
+        <w:t>}</w:t>
+      </w:r>
+    </w:p>
+    <w:p>
+      <w:pPr>
+        <w:rPr>
+          <w:sz w:val="16"/>
+          <w:szCs w:val="16"/>
+        </w:rPr>
+      </w:pPr>
+      <w:r>
+        <w:rPr>
+          <w:b/>
+          <w:bCs/>
+          <w:sz w:val="16"/>
+          <w:szCs w:val="16"/>
+        </w:rPr>
+        <w:t xml:space="preserve">Resposta de Erro (404 </w:t>
+      </w:r>
+      <w:proofErr w:type="spellStart"/>
+      <w:r>
+        <w:rPr>
+          <w:b/>
+          <w:bCs/>
+          <w:sz w:val="16"/>
+          <w:szCs w:val="16"/>
+        </w:rPr>
+        <w:t>Not</w:t>
+      </w:r>
+      <w:proofErr w:type="spellEnd"/>
+      <w:r>
+        <w:rPr>
+          <w:b/>
+          <w:bCs/>
+          <w:sz w:val="16"/>
+          <w:szCs w:val="16"/>
+        </w:rPr>
+        <w:t xml:space="preserve"> </w:t>
+      </w:r>
+      <w:proofErr w:type="spellStart"/>
+      <w:r>
+        <w:rPr>
+          <w:b/>
+          <w:bCs/>
+          <w:sz w:val="16"/>
+          <w:szCs w:val="16"/>
+        </w:rPr>
+        <w:t>Found</w:t>
+      </w:r>
+      <w:proofErr w:type="spellEnd"/>
+      <w:r>
+        <w:rPr>
+          <w:b/>
+          <w:bCs/>
+          <w:sz w:val="16"/>
+          <w:szCs w:val="16"/>
+        </w:rPr>
+        <w:t>):</w:t>
+      </w:r>
+    </w:p>
+    <w:p>
+      <w:pPr>
+        <w:rPr>
+          <w:sz w:val="16"/>
+          <w:szCs w:val="16"/>
+        </w:rPr>
+      </w:pPr>
+      <w:proofErr w:type="spellStart"/>
+      <w:r>
+        <w:rPr>
+          <w:sz w:val="16"/>
+          <w:szCs w:val="16"/>
+        </w:rPr>
+        <w:t>String</w:t>
+      </w:r>
+      <w:proofErr w:type="spellEnd"/>
+      <w:r>
+        <w:rPr>
+          <w:sz w:val="16"/>
+          <w:szCs w:val="16"/>
+        </w:rPr>
+        <w:t>: {</w:t>
+      </w:r>
+      <w:r>
+        <w:rPr>
+          <w:sz w:val="16"/>
+          <w:szCs w:val="16"/>
+        </w:rPr>
+        <w:t xml:space="preserve">Aluno </w:t>
+      </w:r>
+      <w:r>
+        <w:rPr>
+          <w:sz w:val="16"/>
+          <w:szCs w:val="16"/>
+        </w:rPr>
+        <w:t>não encontrado</w:t>
+      </w:r>
+    </w:p>
+    <w:p>
+      <w:pPr>
+        <w:rPr>
+          <w:sz w:val="16"/>
+          <w:szCs w:val="16"/>
+        </w:rPr>
+      </w:pPr>
+    </w:p>
+    <w:p>
+      <w:pPr>
+        <w:rPr>
+          <w:sz w:val="16"/>
+          <w:szCs w:val="16"/>
+        </w:rPr>
+      </w:pPr>
+      <w:r>
+        <w:rPr>
+          <w:sz w:val="16"/>
+          <w:szCs w:val="16"/>
+        </w:rPr>
+        <w:pict w14:anchorId="0CEB298E">
+          <v:rect id="_x0000_i1032" style="width:0;height:.75pt" o:hralign="center" o:hrstd="t" o:hrnoshade="t" o:hr="t" fillcolor="#f8faff" stroked="f"/>
+        </w:pict>
+      </w:r>
+    </w:p>
+    <w:p>
+      <w:pPr>
+        <w:rPr>
+          <w:sz w:val="16"/>
+          <w:szCs w:val="16"/>
+        </w:rPr>
+      </w:pPr>
+      <w:r>
+        <w:rPr>
+          <w:rFonts w:ascii="Segoe UI Emoji" w:hAnsi="Segoe UI Emoji" w:cs="Segoe UI Emoji"/>
+          <w:b/>
+          <w:bCs/>
+          <w:sz w:val="16"/>
+          <w:szCs w:val="16"/>
+        </w:rPr>
+        <w:t>📝</w:t>
+      </w:r>
+      <w:r>
+        <w:rPr>
+          <w:b/>
+          <w:bCs/>
+          <w:sz w:val="16"/>
+          <w:szCs w:val="16"/>
+        </w:rPr>
+        <w:t xml:space="preserve"> </w:t>
+      </w:r>
+      <w:proofErr w:type="spellStart"/>
+      <w:r>
+        <w:rPr>
+          <w:b/>
+          <w:bCs/>
+          <w:sz w:val="16"/>
+          <w:szCs w:val="16"/>
+        </w:rPr>
+        <w:t>Endpoints</w:t>
+      </w:r>
+      <w:proofErr w:type="spellEnd"/>
+    </w:p>
+    <w:p>
+      <w:pPr>
+        <w:rPr>
+          <w:sz w:val="16"/>
+          <w:szCs w:val="16"/>
+        </w:rPr>
+      </w:pPr>
+      <w:r>
+        <w:rPr>
+          <w:b/>
+          <w:bCs/>
+          <w:sz w:val="16"/>
+          <w:szCs w:val="16"/>
+        </w:rPr>
+        <w:t xml:space="preserve">1. Listar Todos os </w:t>
+      </w:r>
+      <w:r>
+        <w:rPr>
+          <w:b/>
+          <w:bCs/>
+          <w:sz w:val="16"/>
+          <w:szCs w:val="16"/>
+        </w:rPr>
+        <w:t>Professores</w:t>
+      </w:r>
+      <w:r>
+        <w:rPr>
+          <w:b/>
+          <w:bCs/>
+          <w:sz w:val="16"/>
+          <w:szCs w:val="16"/>
+        </w:rPr>
+        <w:t xml:space="preserve"> (GET)</w:t>
+      </w:r>
+    </w:p>
+    <w:p>
+      <w:pPr>
+        <w:rPr>
+          <w:sz w:val="16"/>
+          <w:szCs w:val="16"/>
+        </w:rPr>
+      </w:pPr>
+      <w:r>
+        <w:rPr>
+          <w:rFonts w:ascii="Segoe UI Emoji" w:hAnsi="Segoe UI Emoji" w:cs="Segoe UI Emoji"/>
+          <w:sz w:val="16"/>
+          <w:szCs w:val="16"/>
+        </w:rPr>
+        <w:t>🔹</w:t>
+      </w:r>
+      <w:r>
+        <w:rPr>
+          <w:sz w:val="16"/>
+          <w:szCs w:val="16"/>
+        </w:rPr>
+        <w:t> </w:t>
+      </w:r>
+      <w:r>
+        <w:rPr>
+          <w:b/>
+          <w:bCs/>
+          <w:sz w:val="16"/>
+          <w:szCs w:val="16"/>
+        </w:rPr>
+        <w:t>Rota:</w:t>
+      </w:r>
+      <w:r>
+        <w:rPr>
+          <w:sz w:val="16"/>
+          <w:szCs w:val="16"/>
+        </w:rPr>
+        <w:t> </w:t>
+      </w:r>
+      <w:r>
+        <w:rPr>
+          <w:sz w:val="16"/>
+          <w:szCs w:val="16"/>
+        </w:rPr>
+        <w:t>http://localhost:8080/professores</w:t>
+      </w:r>
+      <w:r>
+        <w:rPr>
+          <w:sz w:val="16"/>
+          <w:szCs w:val="16"/>
+        </w:rPr>
+        <w:br/>
+      </w:r>
+      <w:r>
+        <w:rPr>
+          <w:rFonts w:ascii="Segoe UI Emoji" w:hAnsi="Segoe UI Emoji" w:cs="Segoe UI Emoji"/>
+          <w:sz w:val="16"/>
+          <w:szCs w:val="16"/>
+        </w:rPr>
+        <w:t>🔹</w:t>
+      </w:r>
+      <w:r>
+        <w:rPr>
+          <w:sz w:val="16"/>
+          <w:szCs w:val="16"/>
+        </w:rPr>
+        <w:t> </w:t>
+      </w:r>
+      <w:r>
+        <w:rPr>
+          <w:b/>
+          <w:bCs/>
+          <w:sz w:val="16"/>
+          <w:szCs w:val="16"/>
+        </w:rPr>
+        <w:t>Descrição:</w:t>
+      </w:r>
+      <w:r>
+        <w:rPr>
+          <w:sz w:val="16"/>
+          <w:szCs w:val="16"/>
+        </w:rPr>
+        <w:t xml:space="preserve"> Retorna todos os </w:t>
+      </w:r>
+      <w:r>
+        <w:rPr>
+          <w:sz w:val="16"/>
+          <w:szCs w:val="16"/>
+        </w:rPr>
+        <w:t>professores</w:t>
+      </w:r>
+      <w:r>
+        <w:rPr>
+          <w:sz w:val="16"/>
+          <w:szCs w:val="16"/>
+        </w:rPr>
+        <w:t xml:space="preserve"> cadastrados.</w:t>
+      </w:r>
+    </w:p>
+    <w:p>
+      <w:pPr>
+        <w:rPr>
+          <w:b/>
+          <w:bCs/>
+          <w:sz w:val="16"/>
+          <w:szCs w:val="16"/>
+        </w:rPr>
+      </w:pPr>
+      <w:r>
+        <w:rPr>
+          <w:b/>
+          <w:bCs/>
+          <w:sz w:val="16"/>
+          <w:szCs w:val="16"/>
+        </w:rPr>
+        <w:t>Exemplo de Requisição (</w:t>
+      </w:r>
+      <w:proofErr w:type="spellStart"/>
+      <w:r>
+        <w:rPr>
+          <w:b/>
+          <w:bCs/>
+          <w:sz w:val="16"/>
+          <w:szCs w:val="16"/>
+        </w:rPr>
+        <w:t>Postman</w:t>
+      </w:r>
+      <w:proofErr w:type="spellEnd"/>
+      <w:r>
+        <w:rPr>
+          <w:b/>
+          <w:bCs/>
+          <w:sz w:val="16"/>
+          <w:szCs w:val="16"/>
+        </w:rPr>
+        <w:t>):</w:t>
+      </w:r>
+    </w:p>
+    <w:p>
+      <w:pPr>
+        <w:rPr>
+          <w:sz w:val="16"/>
+          <w:szCs w:val="16"/>
+        </w:rPr>
+      </w:pPr>
+      <w:r>
+        <w:rPr>
           <w:sz w:val="16"/>
           <w:szCs w:val="16"/>
         </w:rPr>
         <w:lastRenderedPageBreak/>
+        <w:drawing>
+          <wp:inline distT="0" distB="0" distL="0" distR="0" wp14:anchorId="2003EECF" wp14:editId="7ABC93EF">
+            <wp:extent cx="5400040" cy="3664585"/>
+            <wp:effectExtent l="0" t="0" r="0" b="0"/>
+            <wp:docPr id="544960324" name="Imagem 1" descr="Tela de celular com aplicativo aberto&#10;&#10;O conteúdo gerado por IA pode estar incorreto."/>
+            <wp:cNvGraphicFramePr>
+              <a:graphicFrameLocks xmlns:a="http://schemas.openxmlformats.org/drawingml/2006/main" noChangeAspect="1"/>
+            </wp:cNvGraphicFramePr>
+            <a:graphic xmlns:a="http://schemas.openxmlformats.org/drawingml/2006/main">
+              <a:graphicData uri="http://schemas.openxmlformats.org/drawingml/2006/picture">
+                <pic:pic xmlns:pic="http://schemas.openxmlformats.org/drawingml/2006/picture">
+                  <pic:nvPicPr>
+                    <pic:cNvPr id="544960324" name="Imagem 1" descr="Tela de celular com aplicativo aberto&#10;&#10;O conteúdo gerado por IA pode estar incorreto."/>
+                    <pic:cNvPicPr/>
+                  </pic:nvPicPr>
+                  <pic:blipFill>
+                    <a:blip r:embed="rId9"/>
+                    <a:stretch>
+                      <a:fillRect/>
+                    </a:stretch>
+                  </pic:blipFill>
+                  <pic:spPr>
+                    <a:xfrm>
+                      <a:off x="0" y="0"/>
+                      <a:ext cx="5400040" cy="3664585"/>
+                    </a:xfrm>
+                    <a:prstGeom prst="rect">
+                      <a:avLst/>
+                    </a:prstGeom>
+                  </pic:spPr>
+                </pic:pic>
+              </a:graphicData>
+            </a:graphic>
+          </wp:inline>
+        </w:drawing>
+      </w:r>
+    </w:p>
+    <w:p>
+      <w:pPr>
+        <w:rPr>
+          <w:sz w:val="16"/>
+          <w:szCs w:val="16"/>
+        </w:rPr>
+      </w:pPr>
+      <w:r>
+        <w:rPr>
+          <w:b/>
+          <w:bCs/>
+          <w:sz w:val="16"/>
+          <w:szCs w:val="16"/>
+        </w:rPr>
         <w:t>Resposta de Sucesso (200 OK):</w:t>
       </w:r>
     </w:p>
@@ -1917,9 +2399,903 @@
           <w:szCs w:val="16"/>
         </w:rPr>
       </w:pPr>
+      <w:r>
+        <w:rPr>
+          <w:sz w:val="16"/>
+          <w:szCs w:val="16"/>
+        </w:rPr>
+        <w:pict w14:anchorId="34A5DC51">
+          <v:rect id="_x0000_i1033" style="width:0;height:.75pt" o:hralign="center" o:hrstd="t" o:hrnoshade="t" o:hr="t" fillcolor="#f8faff" stroked="f"/>
+        </w:pict>
+      </w:r>
+    </w:p>
+    <w:p>
+      <w:pPr>
+        <w:rPr>
+          <w:sz w:val="16"/>
+          <w:szCs w:val="16"/>
+        </w:rPr>
+      </w:pPr>
+    </w:p>
+    <w:p>
+      <w:pPr>
+        <w:rPr>
+          <w:sz w:val="16"/>
+          <w:szCs w:val="16"/>
+        </w:rPr>
+      </w:pPr>
+      <w:r>
+        <w:rPr>
+          <w:b/>
+          <w:bCs/>
+          <w:sz w:val="16"/>
+          <w:szCs w:val="16"/>
+        </w:rPr>
+        <w:t xml:space="preserve">3. Cadastrar </w:t>
+      </w:r>
+      <w:r>
+        <w:rPr>
+          <w:b/>
+          <w:bCs/>
+          <w:sz w:val="16"/>
+          <w:szCs w:val="16"/>
+        </w:rPr>
+        <w:t>Professor</w:t>
+      </w:r>
+      <w:r>
+        <w:rPr>
+          <w:b/>
+          <w:bCs/>
+          <w:sz w:val="16"/>
+          <w:szCs w:val="16"/>
+        </w:rPr>
+        <w:t xml:space="preserve"> (POST)</w:t>
+      </w:r>
+    </w:p>
+    <w:p>
+      <w:pPr>
+        <w:rPr>
+          <w:sz w:val="16"/>
+          <w:szCs w:val="16"/>
+        </w:rPr>
+      </w:pPr>
+      <w:r>
+        <w:rPr>
+          <w:rFonts w:ascii="Segoe UI Emoji" w:hAnsi="Segoe UI Emoji" w:cs="Segoe UI Emoji"/>
+          <w:sz w:val="16"/>
+          <w:szCs w:val="16"/>
+        </w:rPr>
+        <w:t>🔹</w:t>
+      </w:r>
+      <w:r>
+        <w:rPr>
+          <w:sz w:val="16"/>
+          <w:szCs w:val="16"/>
+        </w:rPr>
+        <w:t> </w:t>
+      </w:r>
+      <w:r>
+        <w:rPr>
+          <w:b/>
+          <w:bCs/>
+          <w:sz w:val="16"/>
+          <w:szCs w:val="16"/>
+        </w:rPr>
+        <w:t>Rota</w:t>
+      </w:r>
+      <w:r>
+        <w:rPr>
+          <w:b/>
+          <w:bCs/>
+          <w:sz w:val="16"/>
+          <w:szCs w:val="16"/>
+        </w:rPr>
+        <w:t>http://localhost:8080/professores</w:t>
+      </w:r>
+      <w:r>
+        <w:rPr>
+          <w:sz w:val="16"/>
+          <w:szCs w:val="16"/>
+        </w:rPr>
+        <w:br/>
+      </w:r>
+      <w:r>
+        <w:rPr>
+          <w:rFonts w:ascii="Segoe UI Emoji" w:hAnsi="Segoe UI Emoji" w:cs="Segoe UI Emoji"/>
+          <w:sz w:val="16"/>
+          <w:szCs w:val="16"/>
+        </w:rPr>
+        <w:t>🔹</w:t>
+      </w:r>
+      <w:r>
+        <w:rPr>
+          <w:sz w:val="16"/>
+          <w:szCs w:val="16"/>
+        </w:rPr>
+        <w:t> </w:t>
+      </w:r>
+      <w:r>
+        <w:rPr>
+          <w:b/>
+          <w:bCs/>
+          <w:sz w:val="16"/>
+          <w:szCs w:val="16"/>
+        </w:rPr>
+        <w:t>Descrição:</w:t>
+      </w:r>
+      <w:r>
+        <w:rPr>
+          <w:sz w:val="16"/>
+          <w:szCs w:val="16"/>
+        </w:rPr>
+        <w:t> </w:t>
+      </w:r>
+      <w:proofErr w:type="gramStart"/>
+      <w:r>
+        <w:rPr>
+          <w:sz w:val="16"/>
+          <w:szCs w:val="16"/>
+        </w:rPr>
+        <w:t>Cria um novo</w:t>
+      </w:r>
+      <w:proofErr w:type="gramEnd"/>
+      <w:r>
+        <w:rPr>
+          <w:sz w:val="16"/>
+          <w:szCs w:val="16"/>
+        </w:rPr>
+        <w:t xml:space="preserve"> </w:t>
+      </w:r>
+      <w:r>
+        <w:rPr>
+          <w:sz w:val="16"/>
+          <w:szCs w:val="16"/>
+        </w:rPr>
+        <w:t>professor</w:t>
+      </w:r>
+      <w:r>
+        <w:rPr>
+          <w:sz w:val="16"/>
+          <w:szCs w:val="16"/>
+        </w:rPr>
+        <w:t xml:space="preserve"> no sistema.</w:t>
+      </w:r>
+    </w:p>
+    <w:p>
+      <w:pPr>
+        <w:rPr>
+          <w:sz w:val="16"/>
+          <w:szCs w:val="16"/>
+        </w:rPr>
+      </w:pPr>
+      <w:r>
+        <w:rPr>
+          <w:b/>
+          <w:bCs/>
+          <w:sz w:val="16"/>
+          <w:szCs w:val="16"/>
+        </w:rPr>
+        <w:t>Exemplo de Requisição (</w:t>
+      </w:r>
       <w:proofErr w:type="spellStart"/>
       <w:r>
         <w:rPr>
+          <w:b/>
+          <w:bCs/>
+          <w:sz w:val="16"/>
+          <w:szCs w:val="16"/>
+        </w:rPr>
+        <w:t>Postman</w:t>
+      </w:r>
+      <w:proofErr w:type="spellEnd"/>
+      <w:r>
+        <w:rPr>
+          <w:b/>
+          <w:bCs/>
+          <w:sz w:val="16"/>
+          <w:szCs w:val="16"/>
+        </w:rPr>
+        <w:t>):</w:t>
+      </w:r>
+    </w:p>
+    <w:p>
+      <w:pPr>
+        <w:rPr>
+          <w:sz w:val="16"/>
+          <w:szCs w:val="16"/>
+        </w:rPr>
+      </w:pPr>
+      <w:r>
+        <w:rPr>
+          <w:sz w:val="16"/>
+          <w:szCs w:val="16"/>
+        </w:rPr>
+        <w:lastRenderedPageBreak/>
+        <w:drawing>
+          <wp:inline distT="0" distB="0" distL="0" distR="0" wp14:anchorId="2962356F" wp14:editId="3C8398E5">
+            <wp:extent cx="5400040" cy="3469005"/>
+            <wp:effectExtent l="0" t="0" r="0" b="0"/>
+            <wp:docPr id="288087914" name="Imagem 1" descr="Tela de celular com aplicativo aberto&#10;&#10;O conteúdo gerado por IA pode estar incorreto."/>
+            <wp:cNvGraphicFramePr>
+              <a:graphicFrameLocks xmlns:a="http://schemas.openxmlformats.org/drawingml/2006/main" noChangeAspect="1"/>
+            </wp:cNvGraphicFramePr>
+            <a:graphic xmlns:a="http://schemas.openxmlformats.org/drawingml/2006/main">
+              <a:graphicData uri="http://schemas.openxmlformats.org/drawingml/2006/picture">
+                <pic:pic xmlns:pic="http://schemas.openxmlformats.org/drawingml/2006/picture">
+                  <pic:nvPicPr>
+                    <pic:cNvPr id="288087914" name="Imagem 1" descr="Tela de celular com aplicativo aberto&#10;&#10;O conteúdo gerado por IA pode estar incorreto."/>
+                    <pic:cNvPicPr/>
+                  </pic:nvPicPr>
+                  <pic:blipFill>
+                    <a:blip r:embed="rId10"/>
+                    <a:stretch>
+                      <a:fillRect/>
+                    </a:stretch>
+                  </pic:blipFill>
+                  <pic:spPr>
+                    <a:xfrm>
+                      <a:off x="0" y="0"/>
+                      <a:ext cx="5400040" cy="3469005"/>
+                    </a:xfrm>
+                    <a:prstGeom prst="rect">
+                      <a:avLst/>
+                    </a:prstGeom>
+                  </pic:spPr>
+                </pic:pic>
+              </a:graphicData>
+            </a:graphic>
+          </wp:inline>
+        </w:drawing>
+      </w:r>
+    </w:p>
+    <w:p>
+      <w:pPr>
+        <w:rPr>
+          <w:b/>
+          <w:bCs/>
+          <w:sz w:val="16"/>
+          <w:szCs w:val="16"/>
+        </w:rPr>
+      </w:pPr>
+      <w:r>
+        <w:rPr>
+          <w:b/>
+          <w:bCs/>
+          <w:sz w:val="16"/>
+          <w:szCs w:val="16"/>
+        </w:rPr>
+        <w:t xml:space="preserve">Resposta de Sucesso (201 </w:t>
+      </w:r>
+      <w:proofErr w:type="spellStart"/>
+      <w:r>
+        <w:rPr>
+          <w:b/>
+          <w:bCs/>
+          <w:sz w:val="16"/>
+          <w:szCs w:val="16"/>
+        </w:rPr>
+        <w:t>Created</w:t>
+      </w:r>
+      <w:proofErr w:type="spellEnd"/>
+      <w:r>
+        <w:rPr>
+          <w:b/>
+          <w:bCs/>
+          <w:sz w:val="16"/>
+          <w:szCs w:val="16"/>
+        </w:rPr>
+        <w:t>)</w:t>
+      </w:r>
+    </w:p>
+    <w:p>
+      <w:pPr>
+        <w:rPr>
+          <w:b/>
+          <w:bCs/>
+          <w:sz w:val="16"/>
+          <w:szCs w:val="16"/>
+        </w:rPr>
+      </w:pPr>
+    </w:p>
+    <w:p>
+      <w:pPr>
+        <w:rPr>
+          <w:sz w:val="16"/>
+          <w:szCs w:val="16"/>
+        </w:rPr>
+      </w:pPr>
+      <w:r>
+        <w:rPr>
+          <w:sz w:val="16"/>
+          <w:szCs w:val="16"/>
+        </w:rPr>
+        <w:pict w14:anchorId="762F6446">
+          <v:rect id="_x0000_i1041" style="width:0;height:.75pt" o:hralign="center" o:hrstd="t" o:hrnoshade="t" o:hr="t" fillcolor="#f8faff" stroked="f"/>
+        </w:pict>
+      </w:r>
+    </w:p>
+    <w:p>
+      <w:pPr>
+        <w:rPr>
+          <w:sz w:val="16"/>
+          <w:szCs w:val="16"/>
+        </w:rPr>
+      </w:pPr>
+      <w:r>
+        <w:rPr>
+          <w:b/>
+          <w:bCs/>
+          <w:sz w:val="16"/>
+          <w:szCs w:val="16"/>
+        </w:rPr>
+        <w:t xml:space="preserve">4. </w:t>
+      </w:r>
+      <w:r>
+        <w:rPr>
+          <w:b/>
+          <w:bCs/>
+          <w:sz w:val="16"/>
+          <w:szCs w:val="16"/>
+        </w:rPr>
+        <w:t>Update</w:t>
+      </w:r>
+      <w:r>
+        <w:rPr>
+          <w:b/>
+          <w:bCs/>
+          <w:sz w:val="16"/>
+          <w:szCs w:val="16"/>
+        </w:rPr>
+        <w:t xml:space="preserve"> </w:t>
+      </w:r>
+      <w:r>
+        <w:rPr>
+          <w:b/>
+          <w:bCs/>
+          <w:sz w:val="16"/>
+          <w:szCs w:val="16"/>
+        </w:rPr>
+        <w:t>Professor</w:t>
+      </w:r>
+      <w:r>
+        <w:rPr>
+          <w:b/>
+          <w:bCs/>
+          <w:sz w:val="16"/>
+          <w:szCs w:val="16"/>
+        </w:rPr>
+        <w:t xml:space="preserve"> (</w:t>
+      </w:r>
+      <w:r>
+        <w:rPr>
+          <w:b/>
+          <w:bCs/>
+          <w:sz w:val="16"/>
+          <w:szCs w:val="16"/>
+        </w:rPr>
+        <w:t>PUT</w:t>
+      </w:r>
+      <w:r>
+        <w:rPr>
+          <w:b/>
+          <w:bCs/>
+          <w:sz w:val="16"/>
+          <w:szCs w:val="16"/>
+        </w:rPr>
+        <w:t>)</w:t>
+      </w:r>
+    </w:p>
+    <w:p>
+      <w:pPr>
+        <w:rPr>
+          <w:sz w:val="16"/>
+          <w:szCs w:val="16"/>
+        </w:rPr>
+      </w:pPr>
+      <w:r>
+        <w:rPr>
+          <w:rFonts w:ascii="Segoe UI Emoji" w:hAnsi="Segoe UI Emoji" w:cs="Segoe UI Emoji"/>
+          <w:sz w:val="16"/>
+          <w:szCs w:val="16"/>
+        </w:rPr>
+        <w:t>🔹</w:t>
+      </w:r>
+      <w:r>
+        <w:rPr>
+          <w:sz w:val="16"/>
+          <w:szCs w:val="16"/>
+        </w:rPr>
+        <w:t> </w:t>
+      </w:r>
+      <w:r>
+        <w:rPr>
+          <w:b/>
+          <w:bCs/>
+          <w:sz w:val="16"/>
+          <w:szCs w:val="16"/>
+        </w:rPr>
+        <w:t>Rota:</w:t>
+      </w:r>
+      <w:r>
+        <w:rPr>
+          <w:sz w:val="16"/>
+          <w:szCs w:val="16"/>
+        </w:rPr>
+        <w:t> </w:t>
+      </w:r>
+      <w:r>
+        <w:rPr>
+          <w:sz w:val="16"/>
+          <w:szCs w:val="16"/>
+        </w:rPr>
+        <w:t>http://localhost:8080/professores</w:t>
+      </w:r>
+      <w:r>
+        <w:rPr>
+          <w:sz w:val="16"/>
+          <w:szCs w:val="16"/>
+        </w:rPr>
+        <w:t>/{id}</w:t>
+      </w:r>
+      <w:r>
+        <w:rPr>
+          <w:sz w:val="16"/>
+          <w:szCs w:val="16"/>
+        </w:rPr>
+        <w:br/>
+      </w:r>
+      <w:r>
+        <w:rPr>
+          <w:rFonts w:ascii="Segoe UI Emoji" w:hAnsi="Segoe UI Emoji" w:cs="Segoe UI Emoji"/>
+          <w:sz w:val="16"/>
+          <w:szCs w:val="16"/>
+        </w:rPr>
+        <w:t>🔹</w:t>
+      </w:r>
+      <w:r>
+        <w:rPr>
+          <w:sz w:val="16"/>
+          <w:szCs w:val="16"/>
+        </w:rPr>
+        <w:t> </w:t>
+      </w:r>
+      <w:r>
+        <w:rPr>
+          <w:b/>
+          <w:bCs/>
+          <w:sz w:val="16"/>
+          <w:szCs w:val="16"/>
+        </w:rPr>
+        <w:t>Descrição:</w:t>
+      </w:r>
+      <w:r>
+        <w:rPr>
+          <w:sz w:val="16"/>
+          <w:szCs w:val="16"/>
+        </w:rPr>
+        <w:t> </w:t>
+      </w:r>
+      <w:r>
+        <w:rPr>
+          <w:sz w:val="16"/>
+          <w:szCs w:val="16"/>
+        </w:rPr>
+        <w:t>Atualiza</w:t>
+      </w:r>
+      <w:r>
+        <w:rPr>
+          <w:sz w:val="16"/>
+          <w:szCs w:val="16"/>
+        </w:rPr>
+        <w:t xml:space="preserve"> </w:t>
+      </w:r>
+      <w:r>
+        <w:rPr>
+          <w:sz w:val="16"/>
+          <w:szCs w:val="16"/>
+        </w:rPr>
+        <w:t xml:space="preserve">um professor </w:t>
+      </w:r>
+      <w:r>
+        <w:rPr>
+          <w:sz w:val="16"/>
+          <w:szCs w:val="16"/>
+        </w:rPr>
+        <w:t>com base no ID.</w:t>
+      </w:r>
+    </w:p>
+    <w:p>
+      <w:pPr>
+        <w:rPr>
+          <w:sz w:val="16"/>
+          <w:szCs w:val="16"/>
+        </w:rPr>
+      </w:pPr>
+      <w:r>
+        <w:rPr>
+          <w:b/>
+          <w:bCs/>
+          <w:sz w:val="16"/>
+          <w:szCs w:val="16"/>
+        </w:rPr>
+        <w:t>Exemplo de Requisição (</w:t>
+      </w:r>
+      <w:proofErr w:type="spellStart"/>
+      <w:r>
+        <w:rPr>
+          <w:b/>
+          <w:bCs/>
+          <w:sz w:val="16"/>
+          <w:szCs w:val="16"/>
+        </w:rPr>
+        <w:t>Postman</w:t>
+      </w:r>
+      <w:proofErr w:type="spellEnd"/>
+      <w:r>
+        <w:rPr>
+          <w:b/>
+          <w:bCs/>
+          <w:sz w:val="16"/>
+          <w:szCs w:val="16"/>
+        </w:rPr>
+        <w:t>):</w:t>
+      </w:r>
+    </w:p>
+    <w:p>
+      <w:pPr>
+        <w:rPr>
+          <w:b/>
+          <w:bCs/>
+          <w:sz w:val="16"/>
+          <w:szCs w:val="16"/>
+        </w:rPr>
+      </w:pPr>
+      <w:r>
+        <w:rPr>
+          <w:b/>
+          <w:bCs/>
+          <w:sz w:val="16"/>
+          <w:szCs w:val="16"/>
+        </w:rPr>
+        <w:drawing>
+          <wp:inline distT="0" distB="0" distL="0" distR="0" wp14:anchorId="14E923DB" wp14:editId="304C1F69">
+            <wp:extent cx="5400040" cy="3100070"/>
+            <wp:effectExtent l="0" t="0" r="0" b="5080"/>
+            <wp:docPr id="171931220" name="Imagem 1" descr="Tela de celular com aplicativo aberto&#10;&#10;O conteúdo gerado por IA pode estar incorreto."/>
+            <wp:cNvGraphicFramePr>
+              <a:graphicFrameLocks xmlns:a="http://schemas.openxmlformats.org/drawingml/2006/main" noChangeAspect="1"/>
+            </wp:cNvGraphicFramePr>
+            <a:graphic xmlns:a="http://schemas.openxmlformats.org/drawingml/2006/main">
+              <a:graphicData uri="http://schemas.openxmlformats.org/drawingml/2006/picture">
+                <pic:pic xmlns:pic="http://schemas.openxmlformats.org/drawingml/2006/picture">
+                  <pic:nvPicPr>
+                    <pic:cNvPr id="171931220" name="Imagem 1" descr="Tela de celular com aplicativo aberto&#10;&#10;O conteúdo gerado por IA pode estar incorreto."/>
+                    <pic:cNvPicPr/>
+                  </pic:nvPicPr>
+                  <pic:blipFill>
+                    <a:blip r:embed="rId11"/>
+                    <a:stretch>
+                      <a:fillRect/>
+                    </a:stretch>
+                  </pic:blipFill>
+                  <pic:spPr>
+                    <a:xfrm>
+                      <a:off x="0" y="0"/>
+                      <a:ext cx="5400040" cy="3100070"/>
+                    </a:xfrm>
+                    <a:prstGeom prst="rect">
+                      <a:avLst/>
+                    </a:prstGeom>
+                  </pic:spPr>
+                </pic:pic>
+              </a:graphicData>
+            </a:graphic>
+          </wp:inline>
+        </w:drawing>
+      </w:r>
+    </w:p>
+    <w:p>
+      <w:pPr>
+        <w:rPr>
+          <w:sz w:val="16"/>
+          <w:szCs w:val="16"/>
+        </w:rPr>
+      </w:pPr>
+      <w:r>
+        <w:rPr>
+          <w:b/>
+          <w:bCs/>
+          <w:sz w:val="16"/>
+          <w:szCs w:val="16"/>
+        </w:rPr>
+        <w:t>Resposta de Sucesso (200 OK)</w:t>
+      </w:r>
+    </w:p>
+    <w:p>
+      <w:pPr>
+        <w:rPr>
+          <w:b/>
+          <w:bCs/>
+          <w:sz w:val="16"/>
+          <w:szCs w:val="16"/>
+        </w:rPr>
+      </w:pPr>
+    </w:p>
+    <w:p>
+      <w:pPr>
+        <w:rPr>
+          <w:sz w:val="16"/>
+          <w:szCs w:val="16"/>
+        </w:rPr>
+      </w:pPr>
+      <w:r>
+        <w:rPr>
+          <w:sz w:val="16"/>
+          <w:szCs w:val="16"/>
+        </w:rPr>
+        <w:lastRenderedPageBreak/>
+        <w:pict w14:anchorId="14AC9AE8">
+          <v:rect id="_x0000_i1035" style="width:0;height:.75pt" o:hralign="center" o:hrstd="t" o:hrnoshade="t" o:hr="t" fillcolor="#f8faff" stroked="f"/>
+        </w:pict>
+      </w:r>
+    </w:p>
+    <w:p>
+      <w:pPr>
+        <w:rPr>
+          <w:sz w:val="16"/>
+          <w:szCs w:val="16"/>
+        </w:rPr>
+      </w:pPr>
+      <w:r>
+        <w:rPr>
+          <w:b/>
+          <w:bCs/>
+          <w:sz w:val="16"/>
+          <w:szCs w:val="16"/>
+        </w:rPr>
+        <w:t xml:space="preserve">4. Deletar </w:t>
+      </w:r>
+      <w:r>
+        <w:rPr>
+          <w:b/>
+          <w:bCs/>
+          <w:sz w:val="16"/>
+          <w:szCs w:val="16"/>
+        </w:rPr>
+        <w:t>Professor</w:t>
+      </w:r>
+      <w:r>
+        <w:rPr>
+          <w:b/>
+          <w:bCs/>
+          <w:sz w:val="16"/>
+          <w:szCs w:val="16"/>
+        </w:rPr>
+        <w:t xml:space="preserve"> (DELETE)</w:t>
+      </w:r>
+    </w:p>
+    <w:p>
+      <w:pPr>
+        <w:rPr>
+          <w:sz w:val="16"/>
+          <w:szCs w:val="16"/>
+        </w:rPr>
+      </w:pPr>
+      <w:r>
+        <w:rPr>
+          <w:rFonts w:ascii="Segoe UI Emoji" w:hAnsi="Segoe UI Emoji" w:cs="Segoe UI Emoji"/>
+          <w:sz w:val="16"/>
+          <w:szCs w:val="16"/>
+        </w:rPr>
+        <w:t>🔹</w:t>
+      </w:r>
+      <w:r>
+        <w:rPr>
+          <w:sz w:val="16"/>
+          <w:szCs w:val="16"/>
+        </w:rPr>
+        <w:t> </w:t>
+      </w:r>
+      <w:r>
+        <w:rPr>
+          <w:b/>
+          <w:bCs/>
+          <w:sz w:val="16"/>
+          <w:szCs w:val="16"/>
+        </w:rPr>
+        <w:t>Rota:</w:t>
+      </w:r>
+      <w:r>
+        <w:rPr>
+          <w:sz w:val="16"/>
+          <w:szCs w:val="16"/>
+        </w:rPr>
+        <w:t> </w:t>
+      </w:r>
+      <w:r>
+        <w:rPr>
+          <w:sz w:val="16"/>
+          <w:szCs w:val="16"/>
+        </w:rPr>
+        <w:t>http://localhost:8080/professores</w:t>
+      </w:r>
+      <w:r>
+        <w:rPr>
+          <w:sz w:val="16"/>
+          <w:szCs w:val="16"/>
+        </w:rPr>
+        <w:t>/{id}</w:t>
+      </w:r>
+      <w:r>
+        <w:rPr>
+          <w:sz w:val="16"/>
+          <w:szCs w:val="16"/>
+        </w:rPr>
+        <w:br/>
+      </w:r>
+      <w:r>
+        <w:rPr>
+          <w:rFonts w:ascii="Segoe UI Emoji" w:hAnsi="Segoe UI Emoji" w:cs="Segoe UI Emoji"/>
+          <w:sz w:val="16"/>
+          <w:szCs w:val="16"/>
+        </w:rPr>
+        <w:t>🔹</w:t>
+      </w:r>
+      <w:r>
+        <w:rPr>
+          <w:sz w:val="16"/>
+          <w:szCs w:val="16"/>
+        </w:rPr>
+        <w:t> </w:t>
+      </w:r>
+      <w:r>
+        <w:rPr>
+          <w:b/>
+          <w:bCs/>
+          <w:sz w:val="16"/>
+          <w:szCs w:val="16"/>
+        </w:rPr>
+        <w:t>Descrição:</w:t>
+      </w:r>
+      <w:r>
+        <w:rPr>
+          <w:sz w:val="16"/>
+          <w:szCs w:val="16"/>
+        </w:rPr>
+        <w:t xml:space="preserve"> Remove um </w:t>
+      </w:r>
+      <w:r>
+        <w:rPr>
+          <w:sz w:val="16"/>
+          <w:szCs w:val="16"/>
+        </w:rPr>
+        <w:t>professor</w:t>
+      </w:r>
+      <w:r>
+        <w:rPr>
+          <w:sz w:val="16"/>
+          <w:szCs w:val="16"/>
+        </w:rPr>
+        <w:t xml:space="preserve"> com base no ID.</w:t>
+      </w:r>
+    </w:p>
+    <w:p>
+      <w:pPr>
+        <w:rPr>
+          <w:sz w:val="16"/>
+          <w:szCs w:val="16"/>
+        </w:rPr>
+      </w:pPr>
+      <w:r>
+        <w:rPr>
+          <w:b/>
+          <w:bCs/>
+          <w:sz w:val="16"/>
+          <w:szCs w:val="16"/>
+        </w:rPr>
+        <w:t>Exemplo de Requisição (</w:t>
+      </w:r>
+      <w:proofErr w:type="spellStart"/>
+      <w:r>
+        <w:rPr>
+          <w:b/>
+          <w:bCs/>
+          <w:sz w:val="16"/>
+          <w:szCs w:val="16"/>
+        </w:rPr>
+        <w:t>Postman</w:t>
+      </w:r>
+      <w:proofErr w:type="spellEnd"/>
+      <w:r>
+        <w:rPr>
+          <w:b/>
+          <w:bCs/>
+          <w:sz w:val="16"/>
+          <w:szCs w:val="16"/>
+        </w:rPr>
+        <w:t>):</w:t>
+      </w:r>
+    </w:p>
+    <w:p>
+      <w:pPr>
+        <w:rPr>
+          <w:b/>
+          <w:bCs/>
+          <w:sz w:val="16"/>
+          <w:szCs w:val="16"/>
+        </w:rPr>
+      </w:pPr>
+      <w:r>
+        <w:rPr>
+          <w:b/>
+          <w:bCs/>
+          <w:sz w:val="16"/>
+          <w:szCs w:val="16"/>
+        </w:rPr>
+        <w:drawing>
+          <wp:inline distT="0" distB="0" distL="0" distR="0" wp14:anchorId="09A1B48B" wp14:editId="00FDB553">
+            <wp:extent cx="5400040" cy="3522345"/>
+            <wp:effectExtent l="0" t="0" r="0" b="1905"/>
+            <wp:docPr id="812918804" name="Imagem 1" descr="Tela de celular com aplicativo aberto&#10;&#10;O conteúdo gerado por IA pode estar incorreto."/>
+            <wp:cNvGraphicFramePr>
+              <a:graphicFrameLocks xmlns:a="http://schemas.openxmlformats.org/drawingml/2006/main" noChangeAspect="1"/>
+            </wp:cNvGraphicFramePr>
+            <a:graphic xmlns:a="http://schemas.openxmlformats.org/drawingml/2006/main">
+              <a:graphicData uri="http://schemas.openxmlformats.org/drawingml/2006/picture">
+                <pic:pic xmlns:pic="http://schemas.openxmlformats.org/drawingml/2006/picture">
+                  <pic:nvPicPr>
+                    <pic:cNvPr id="812918804" name="Imagem 1" descr="Tela de celular com aplicativo aberto&#10;&#10;O conteúdo gerado por IA pode estar incorreto."/>
+                    <pic:cNvPicPr/>
+                  </pic:nvPicPr>
+                  <pic:blipFill>
+                    <a:blip r:embed="rId12"/>
+                    <a:stretch>
+                      <a:fillRect/>
+                    </a:stretch>
+                  </pic:blipFill>
+                  <pic:spPr>
+                    <a:xfrm>
+                      <a:off x="0" y="0"/>
+                      <a:ext cx="5400040" cy="3522345"/>
+                    </a:xfrm>
+                    <a:prstGeom prst="rect">
+                      <a:avLst/>
+                    </a:prstGeom>
+                  </pic:spPr>
+                </pic:pic>
+              </a:graphicData>
+            </a:graphic>
+          </wp:inline>
+        </w:drawing>
+      </w:r>
+    </w:p>
+    <w:p>
+      <w:pPr>
+        <w:rPr>
+          <w:sz w:val="16"/>
+          <w:szCs w:val="16"/>
+        </w:rPr>
+      </w:pPr>
+      <w:r>
+        <w:rPr>
+          <w:b/>
+          <w:bCs/>
+          <w:sz w:val="16"/>
+          <w:szCs w:val="16"/>
+        </w:rPr>
+        <w:t>Resposta de Sucesso (200 OK):</w:t>
+      </w:r>
+    </w:p>
+    <w:p>
+      <w:pPr>
+        <w:rPr>
+          <w:sz w:val="16"/>
+          <w:szCs w:val="16"/>
+        </w:rPr>
+      </w:pPr>
+      <w:proofErr w:type="spellStart"/>
+      <w:r>
+        <w:rPr>
           <w:sz w:val="16"/>
           <w:szCs w:val="16"/>
         </w:rPr>
@@ -1946,25 +3322,1143 @@
           <w:sz w:val="16"/>
           <w:szCs w:val="16"/>
         </w:rPr>
-        <w:t xml:space="preserve">Aluno Gabriel Albanez </w:t>
+        <w:t>Professor: Gabriel Albanez deletado</w:t>
+      </w:r>
+      <w:proofErr w:type="gramStart"/>
+      <w:r>
+        <w:rPr>
+          <w:sz w:val="16"/>
+          <w:szCs w:val="16"/>
+        </w:rPr>
+        <w:t>.</w:t>
+      </w:r>
+      <w:r>
+        <w:rPr>
+          <w:sz w:val="16"/>
+          <w:szCs w:val="16"/>
+        </w:rPr>
+        <w:t xml:space="preserve"> </w:t>
+      </w:r>
+      <w:r>
+        <w:rPr>
+          <w:sz w:val="16"/>
+          <w:szCs w:val="16"/>
+        </w:rPr>
+        <w:t>}</w:t>
+      </w:r>
+      <w:proofErr w:type="gramEnd"/>
+    </w:p>
+    <w:p>
+      <w:pPr>
+        <w:rPr>
+          <w:sz w:val="16"/>
+          <w:szCs w:val="16"/>
+        </w:rPr>
+      </w:pPr>
+      <w:r>
+        <w:rPr>
+          <w:b/>
+          <w:bCs/>
+          <w:sz w:val="16"/>
+          <w:szCs w:val="16"/>
+        </w:rPr>
+        <w:t xml:space="preserve">Resposta de Erro (404 </w:t>
       </w:r>
       <w:proofErr w:type="spellStart"/>
       <w:r>
         <w:rPr>
-          <w:sz w:val="16"/>
-          <w:szCs w:val="16"/>
-        </w:rPr>
-        <w:t>deleteado</w:t>
+          <w:b/>
+          <w:bCs/>
+          <w:sz w:val="16"/>
+          <w:szCs w:val="16"/>
+        </w:rPr>
+        <w:t>Not</w:t>
       </w:r>
       <w:proofErr w:type="spellEnd"/>
-    </w:p>
-    <w:p>
-      <w:pPr>
-        <w:rPr>
-          <w:sz w:val="16"/>
-          <w:szCs w:val="16"/>
-        </w:rPr>
-      </w:pPr>
+      <w:r>
+        <w:rPr>
+          <w:b/>
+          <w:bCs/>
+          <w:sz w:val="16"/>
+          <w:szCs w:val="16"/>
+        </w:rPr>
+        <w:t xml:space="preserve"> </w:t>
+      </w:r>
+      <w:proofErr w:type="spellStart"/>
+      <w:r>
+        <w:rPr>
+          <w:b/>
+          <w:bCs/>
+          <w:sz w:val="16"/>
+          <w:szCs w:val="16"/>
+        </w:rPr>
+        <w:t>Found</w:t>
+      </w:r>
+      <w:proofErr w:type="spellEnd"/>
+      <w:r>
+        <w:rPr>
+          <w:b/>
+          <w:bCs/>
+          <w:sz w:val="16"/>
+          <w:szCs w:val="16"/>
+        </w:rPr>
+        <w:t>):</w:t>
+      </w:r>
+    </w:p>
+    <w:p>
+      <w:pPr>
+        <w:rPr>
+          <w:sz w:val="16"/>
+          <w:szCs w:val="16"/>
+        </w:rPr>
+      </w:pPr>
+      <w:proofErr w:type="spellStart"/>
+      <w:r>
+        <w:rPr>
+          <w:sz w:val="16"/>
+          <w:szCs w:val="16"/>
+        </w:rPr>
+        <w:t>String</w:t>
+      </w:r>
+      <w:proofErr w:type="spellEnd"/>
+      <w:r>
+        <w:rPr>
+          <w:sz w:val="16"/>
+          <w:szCs w:val="16"/>
+        </w:rPr>
+        <w:t>: {</w:t>
+      </w:r>
+      <w:r>
+        <w:rPr>
+          <w:sz w:val="16"/>
+          <w:szCs w:val="16"/>
+        </w:rPr>
+        <w:t>Professor</w:t>
+      </w:r>
+      <w:r>
+        <w:rPr>
+          <w:sz w:val="16"/>
+          <w:szCs w:val="16"/>
+        </w:rPr>
+        <w:t xml:space="preserve"> </w:t>
+      </w:r>
+      <w:r>
+        <w:rPr>
+          <w:sz w:val="16"/>
+          <w:szCs w:val="16"/>
+        </w:rPr>
+        <w:t>não encontrado</w:t>
+      </w:r>
+      <w:r>
+        <w:rPr>
+          <w:sz w:val="16"/>
+          <w:szCs w:val="16"/>
+        </w:rPr>
+        <w:t>)</w:t>
+      </w:r>
+    </w:p>
+    <w:p>
+      <w:pPr>
+        <w:rPr>
+          <w:sz w:val="16"/>
+          <w:szCs w:val="16"/>
+        </w:rPr>
+      </w:pPr>
+    </w:p>
+    <w:p>
+      <w:pPr>
+        <w:rPr>
+          <w:sz w:val="16"/>
+          <w:szCs w:val="16"/>
+        </w:rPr>
+      </w:pPr>
+      <w:r>
+        <w:rPr>
+          <w:sz w:val="16"/>
+          <w:szCs w:val="16"/>
+        </w:rPr>
+        <w:pict w14:anchorId="00310CFF">
+          <v:rect id="_x0000_i1037" style="width:0;height:.75pt" o:hralign="center" o:hrstd="t" o:hrnoshade="t" o:hr="t" fillcolor="#f8faff" stroked="f"/>
+        </w:pict>
+      </w:r>
+    </w:p>
+    <w:p>
+      <w:pPr>
+        <w:rPr>
+          <w:sz w:val="16"/>
+          <w:szCs w:val="16"/>
+        </w:rPr>
+      </w:pPr>
+      <w:r>
+        <w:rPr>
+          <w:rFonts w:ascii="Segoe UI Emoji" w:hAnsi="Segoe UI Emoji" w:cs="Segoe UI Emoji"/>
+          <w:b/>
+          <w:bCs/>
+          <w:sz w:val="16"/>
+          <w:szCs w:val="16"/>
+        </w:rPr>
+        <w:t>📝</w:t>
+      </w:r>
+      <w:r>
+        <w:rPr>
+          <w:b/>
+          <w:bCs/>
+          <w:sz w:val="16"/>
+          <w:szCs w:val="16"/>
+        </w:rPr>
+        <w:t xml:space="preserve"> </w:t>
+      </w:r>
+      <w:proofErr w:type="spellStart"/>
+      <w:r>
+        <w:rPr>
+          <w:b/>
+          <w:bCs/>
+          <w:sz w:val="16"/>
+          <w:szCs w:val="16"/>
+        </w:rPr>
+        <w:t>Endpoints</w:t>
+      </w:r>
+      <w:proofErr w:type="spellEnd"/>
+    </w:p>
+    <w:p>
+      <w:pPr>
+        <w:rPr>
+          <w:sz w:val="16"/>
+          <w:szCs w:val="16"/>
+        </w:rPr>
+      </w:pPr>
+      <w:r>
+        <w:rPr>
+          <w:b/>
+          <w:bCs/>
+          <w:sz w:val="16"/>
+          <w:szCs w:val="16"/>
+        </w:rPr>
+        <w:t xml:space="preserve">1. Listar Todos </w:t>
+      </w:r>
+      <w:proofErr w:type="gramStart"/>
+      <w:r>
+        <w:rPr>
+          <w:b/>
+          <w:bCs/>
+          <w:sz w:val="16"/>
+          <w:szCs w:val="16"/>
+        </w:rPr>
+        <w:t xml:space="preserve">as </w:t>
+      </w:r>
+      <w:r>
+        <w:rPr>
+          <w:b/>
+          <w:bCs/>
+          <w:sz w:val="16"/>
+          <w:szCs w:val="16"/>
+        </w:rPr>
+        <w:t xml:space="preserve"> </w:t>
+      </w:r>
+      <w:r>
+        <w:rPr>
+          <w:b/>
+          <w:bCs/>
+          <w:sz w:val="16"/>
+          <w:szCs w:val="16"/>
+        </w:rPr>
+        <w:t>Disciplinas</w:t>
+      </w:r>
+      <w:proofErr w:type="gramEnd"/>
+      <w:r>
+        <w:rPr>
+          <w:b/>
+          <w:bCs/>
+          <w:sz w:val="16"/>
+          <w:szCs w:val="16"/>
+        </w:rPr>
+        <w:t>(GET)</w:t>
+      </w:r>
+    </w:p>
+    <w:p>
+      <w:pPr>
+        <w:rPr>
+          <w:sz w:val="16"/>
+          <w:szCs w:val="16"/>
+        </w:rPr>
+      </w:pPr>
+      <w:r>
+        <w:rPr>
+          <w:rFonts w:ascii="Segoe UI Emoji" w:hAnsi="Segoe UI Emoji" w:cs="Segoe UI Emoji"/>
+          <w:sz w:val="16"/>
+          <w:szCs w:val="16"/>
+        </w:rPr>
+        <w:t>🔹</w:t>
+      </w:r>
+      <w:r>
+        <w:rPr>
+          <w:sz w:val="16"/>
+          <w:szCs w:val="16"/>
+        </w:rPr>
+        <w:t> </w:t>
+      </w:r>
+      <w:r>
+        <w:rPr>
+          <w:b/>
+          <w:bCs/>
+          <w:sz w:val="16"/>
+          <w:szCs w:val="16"/>
+        </w:rPr>
+        <w:t>Rota:</w:t>
+      </w:r>
+      <w:r>
+        <w:rPr>
+          <w:sz w:val="16"/>
+          <w:szCs w:val="16"/>
+        </w:rPr>
+        <w:t> </w:t>
+      </w:r>
+      <w:r>
+        <w:rPr>
+          <w:sz w:val="16"/>
+          <w:szCs w:val="16"/>
+        </w:rPr>
+        <w:t>http://localhost:8080/disciplinas</w:t>
+      </w:r>
+      <w:r>
+        <w:rPr>
+          <w:sz w:val="16"/>
+          <w:szCs w:val="16"/>
+        </w:rPr>
+        <w:br/>
+      </w:r>
+      <w:r>
+        <w:rPr>
+          <w:rFonts w:ascii="Segoe UI Emoji" w:hAnsi="Segoe UI Emoji" w:cs="Segoe UI Emoji"/>
+          <w:sz w:val="16"/>
+          <w:szCs w:val="16"/>
+        </w:rPr>
+        <w:t>🔹</w:t>
+      </w:r>
+      <w:r>
+        <w:rPr>
+          <w:sz w:val="16"/>
+          <w:szCs w:val="16"/>
+        </w:rPr>
+        <w:t> </w:t>
+      </w:r>
+      <w:r>
+        <w:rPr>
+          <w:b/>
+          <w:bCs/>
+          <w:sz w:val="16"/>
+          <w:szCs w:val="16"/>
+        </w:rPr>
+        <w:t>Descrição:</w:t>
+      </w:r>
+      <w:r>
+        <w:rPr>
+          <w:sz w:val="16"/>
+          <w:szCs w:val="16"/>
+        </w:rPr>
+        <w:t xml:space="preserve"> Retorna </w:t>
+      </w:r>
+      <w:r>
+        <w:rPr>
+          <w:sz w:val="16"/>
+          <w:szCs w:val="16"/>
+        </w:rPr>
+        <w:t xml:space="preserve">todas </w:t>
+      </w:r>
+      <w:proofErr w:type="gramStart"/>
+      <w:r>
+        <w:rPr>
+          <w:sz w:val="16"/>
+          <w:szCs w:val="16"/>
+        </w:rPr>
+        <w:t xml:space="preserve">as </w:t>
+      </w:r>
+      <w:r>
+        <w:rPr>
+          <w:sz w:val="16"/>
+          <w:szCs w:val="16"/>
+        </w:rPr>
+        <w:t xml:space="preserve"> </w:t>
+      </w:r>
+      <w:r>
+        <w:rPr>
+          <w:sz w:val="16"/>
+          <w:szCs w:val="16"/>
+        </w:rPr>
+        <w:t>disciplinas</w:t>
+      </w:r>
+      <w:proofErr w:type="gramEnd"/>
+      <w:r>
+        <w:rPr>
+          <w:sz w:val="16"/>
+          <w:szCs w:val="16"/>
+        </w:rPr>
+        <w:t xml:space="preserve"> </w:t>
+      </w:r>
+      <w:r>
+        <w:rPr>
+          <w:sz w:val="16"/>
+          <w:szCs w:val="16"/>
+        </w:rPr>
+        <w:t>cadastrados.</w:t>
+      </w:r>
+    </w:p>
+    <w:p>
+      <w:pPr>
+        <w:rPr>
+          <w:b/>
+          <w:bCs/>
+          <w:sz w:val="16"/>
+          <w:szCs w:val="16"/>
+        </w:rPr>
+      </w:pPr>
+      <w:r>
+        <w:rPr>
+          <w:b/>
+          <w:bCs/>
+          <w:sz w:val="16"/>
+          <w:szCs w:val="16"/>
+        </w:rPr>
+        <w:t>Exemplo de Requisição (</w:t>
+      </w:r>
+      <w:proofErr w:type="spellStart"/>
+      <w:r>
+        <w:rPr>
+          <w:b/>
+          <w:bCs/>
+          <w:sz w:val="16"/>
+          <w:szCs w:val="16"/>
+        </w:rPr>
+        <w:t>Postman</w:t>
+      </w:r>
+      <w:proofErr w:type="spellEnd"/>
+      <w:r>
+        <w:rPr>
+          <w:b/>
+          <w:bCs/>
+          <w:sz w:val="16"/>
+          <w:szCs w:val="16"/>
+        </w:rPr>
+        <w:t>):</w:t>
+      </w:r>
+    </w:p>
+    <w:p>
+      <w:pPr>
+        <w:rPr>
+          <w:sz w:val="16"/>
+          <w:szCs w:val="16"/>
+        </w:rPr>
+      </w:pPr>
+      <w:r>
+        <w:rPr>
+          <w:sz w:val="16"/>
+          <w:szCs w:val="16"/>
+        </w:rPr>
+        <w:lastRenderedPageBreak/>
+        <w:drawing>
+          <wp:inline distT="0" distB="0" distL="0" distR="0" wp14:anchorId="706D5841" wp14:editId="570682FD">
+            <wp:extent cx="5400040" cy="3601720"/>
+            <wp:effectExtent l="0" t="0" r="0" b="0"/>
+            <wp:docPr id="1753552321" name="Imagem 1" descr="Tela de celular com aplicativo aberto&#10;&#10;O conteúdo gerado por IA pode estar incorreto."/>
+            <wp:cNvGraphicFramePr>
+              <a:graphicFrameLocks xmlns:a="http://schemas.openxmlformats.org/drawingml/2006/main" noChangeAspect="1"/>
+            </wp:cNvGraphicFramePr>
+            <a:graphic xmlns:a="http://schemas.openxmlformats.org/drawingml/2006/main">
+              <a:graphicData uri="http://schemas.openxmlformats.org/drawingml/2006/picture">
+                <pic:pic xmlns:pic="http://schemas.openxmlformats.org/drawingml/2006/picture">
+                  <pic:nvPicPr>
+                    <pic:cNvPr id="1753552321" name="Imagem 1" descr="Tela de celular com aplicativo aberto&#10;&#10;O conteúdo gerado por IA pode estar incorreto."/>
+                    <pic:cNvPicPr/>
+                  </pic:nvPicPr>
+                  <pic:blipFill>
+                    <a:blip r:embed="rId13"/>
+                    <a:stretch>
+                      <a:fillRect/>
+                    </a:stretch>
+                  </pic:blipFill>
+                  <pic:spPr>
+                    <a:xfrm>
+                      <a:off x="0" y="0"/>
+                      <a:ext cx="5400040" cy="3601720"/>
+                    </a:xfrm>
+                    <a:prstGeom prst="rect">
+                      <a:avLst/>
+                    </a:prstGeom>
+                  </pic:spPr>
+                </pic:pic>
+              </a:graphicData>
+            </a:graphic>
+          </wp:inline>
+        </w:drawing>
+      </w:r>
+    </w:p>
+    <w:p>
+      <w:pPr>
+        <w:rPr>
+          <w:sz w:val="16"/>
+          <w:szCs w:val="16"/>
+        </w:rPr>
+      </w:pPr>
+      <w:r>
+        <w:rPr>
+          <w:b/>
+          <w:bCs/>
+          <w:sz w:val="16"/>
+          <w:szCs w:val="16"/>
+        </w:rPr>
+        <w:t>Resposta de Sucesso (200 OK):</w:t>
+      </w:r>
+    </w:p>
+    <w:p>
+      <w:pPr>
+        <w:rPr>
+          <w:sz w:val="16"/>
+          <w:szCs w:val="16"/>
+        </w:rPr>
+      </w:pPr>
+      <w:r>
+        <w:rPr>
+          <w:sz w:val="16"/>
+          <w:szCs w:val="16"/>
+        </w:rPr>
+        <w:pict w14:anchorId="74CC3CAB">
+          <v:rect id="_x0000_i1038" style="width:0;height:.75pt" o:hralign="center" o:hrstd="t" o:hrnoshade="t" o:hr="t" fillcolor="#f8faff" stroked="f"/>
+        </w:pict>
+      </w:r>
+    </w:p>
+    <w:p>
+      <w:pPr>
+        <w:rPr>
+          <w:sz w:val="16"/>
+          <w:szCs w:val="16"/>
+        </w:rPr>
+      </w:pPr>
+    </w:p>
+    <w:p>
+      <w:pPr>
+        <w:rPr>
+          <w:sz w:val="16"/>
+          <w:szCs w:val="16"/>
+        </w:rPr>
+      </w:pPr>
+      <w:r>
+        <w:rPr>
+          <w:b/>
+          <w:bCs/>
+          <w:sz w:val="16"/>
+          <w:szCs w:val="16"/>
+        </w:rPr>
+        <w:t xml:space="preserve">3. Cadastrar </w:t>
+      </w:r>
+      <w:r>
+        <w:rPr>
+          <w:b/>
+          <w:bCs/>
+          <w:sz w:val="16"/>
+          <w:szCs w:val="16"/>
+        </w:rPr>
+        <w:t>Disciplina</w:t>
+      </w:r>
+      <w:r>
+        <w:rPr>
+          <w:b/>
+          <w:bCs/>
+          <w:sz w:val="16"/>
+          <w:szCs w:val="16"/>
+        </w:rPr>
+        <w:t xml:space="preserve"> (POST)</w:t>
+      </w:r>
+    </w:p>
+    <w:p>
+      <w:pPr>
+        <w:rPr>
+          <w:sz w:val="16"/>
+          <w:szCs w:val="16"/>
+        </w:rPr>
+      </w:pPr>
+      <w:r>
+        <w:rPr>
+          <w:rFonts w:ascii="Segoe UI Emoji" w:hAnsi="Segoe UI Emoji" w:cs="Segoe UI Emoji"/>
+          <w:sz w:val="16"/>
+          <w:szCs w:val="16"/>
+        </w:rPr>
+        <w:t>🔹</w:t>
+      </w:r>
+      <w:r>
+        <w:rPr>
+          <w:sz w:val="16"/>
+          <w:szCs w:val="16"/>
+        </w:rPr>
+        <w:t> </w:t>
+      </w:r>
+      <w:r>
+        <w:rPr>
+          <w:b/>
+          <w:bCs/>
+          <w:sz w:val="16"/>
+          <w:szCs w:val="16"/>
+        </w:rPr>
+        <w:t>Rota</w:t>
+      </w:r>
+      <w:r>
+        <w:rPr>
+          <w:b/>
+          <w:bCs/>
+          <w:sz w:val="16"/>
+          <w:szCs w:val="16"/>
+        </w:rPr>
+        <w:t xml:space="preserve">: </w:t>
+      </w:r>
+      <w:r>
+        <w:rPr>
+          <w:b/>
+          <w:bCs/>
+          <w:sz w:val="16"/>
+          <w:szCs w:val="16"/>
+        </w:rPr>
+        <w:t>http://localhost:8080/disciplinas</w:t>
+      </w:r>
+      <w:r>
+        <w:rPr>
+          <w:sz w:val="16"/>
+          <w:szCs w:val="16"/>
+        </w:rPr>
+        <w:br/>
+      </w:r>
+      <w:r>
+        <w:rPr>
+          <w:rFonts w:ascii="Segoe UI Emoji" w:hAnsi="Segoe UI Emoji" w:cs="Segoe UI Emoji"/>
+          <w:sz w:val="16"/>
+          <w:szCs w:val="16"/>
+        </w:rPr>
+        <w:t>🔹</w:t>
+      </w:r>
+      <w:r>
+        <w:rPr>
+          <w:sz w:val="16"/>
+          <w:szCs w:val="16"/>
+        </w:rPr>
+        <w:t> </w:t>
+      </w:r>
+      <w:r>
+        <w:rPr>
+          <w:b/>
+          <w:bCs/>
+          <w:sz w:val="16"/>
+          <w:szCs w:val="16"/>
+        </w:rPr>
+        <w:t>Descrição:</w:t>
+      </w:r>
+      <w:r>
+        <w:rPr>
+          <w:sz w:val="16"/>
+          <w:szCs w:val="16"/>
+        </w:rPr>
+        <w:t> </w:t>
+      </w:r>
+      <w:proofErr w:type="gramStart"/>
+      <w:r>
+        <w:rPr>
+          <w:sz w:val="16"/>
+          <w:szCs w:val="16"/>
+        </w:rPr>
+        <w:t xml:space="preserve">Cria </w:t>
+      </w:r>
+      <w:r>
+        <w:rPr>
+          <w:sz w:val="16"/>
+          <w:szCs w:val="16"/>
+        </w:rPr>
+        <w:t>uma nova</w:t>
+      </w:r>
+      <w:proofErr w:type="gramEnd"/>
+      <w:r>
+        <w:rPr>
+          <w:sz w:val="16"/>
+          <w:szCs w:val="16"/>
+        </w:rPr>
+        <w:t xml:space="preserve"> disciplina </w:t>
+      </w:r>
+      <w:r>
+        <w:rPr>
+          <w:sz w:val="16"/>
+          <w:szCs w:val="16"/>
+        </w:rPr>
+        <w:t>no sistema.</w:t>
+      </w:r>
+    </w:p>
+    <w:p>
+      <w:pPr>
+        <w:rPr>
+          <w:sz w:val="16"/>
+          <w:szCs w:val="16"/>
+        </w:rPr>
+      </w:pPr>
+      <w:r>
+        <w:rPr>
+          <w:b/>
+          <w:bCs/>
+          <w:sz w:val="16"/>
+          <w:szCs w:val="16"/>
+        </w:rPr>
+        <w:t>Exemplo de Requisição (</w:t>
+      </w:r>
+      <w:proofErr w:type="spellStart"/>
+      <w:r>
+        <w:rPr>
+          <w:b/>
+          <w:bCs/>
+          <w:sz w:val="16"/>
+          <w:szCs w:val="16"/>
+        </w:rPr>
+        <w:t>Postman</w:t>
+      </w:r>
+      <w:proofErr w:type="spellEnd"/>
+      <w:r>
+        <w:rPr>
+          <w:b/>
+          <w:bCs/>
+          <w:sz w:val="16"/>
+          <w:szCs w:val="16"/>
+        </w:rPr>
+        <w:t>):</w:t>
+      </w:r>
+    </w:p>
+    <w:p>
+      <w:pPr>
+        <w:rPr>
+          <w:sz w:val="16"/>
+          <w:szCs w:val="16"/>
+        </w:rPr>
+      </w:pPr>
+      <w:r>
+        <w:rPr>
+          <w:sz w:val="16"/>
+          <w:szCs w:val="16"/>
+        </w:rPr>
+        <w:lastRenderedPageBreak/>
+        <w:drawing>
+          <wp:inline distT="0" distB="0" distL="0" distR="0" wp14:anchorId="4B3144B0" wp14:editId="064BC9D4">
+            <wp:extent cx="5400040" cy="3571240"/>
+            <wp:effectExtent l="0" t="0" r="0" b="0"/>
+            <wp:docPr id="1375889653" name="Imagem 1" descr="Tela de celular com aplicativo aberto&#10;&#10;O conteúdo gerado por IA pode estar incorreto."/>
+            <wp:cNvGraphicFramePr>
+              <a:graphicFrameLocks xmlns:a="http://schemas.openxmlformats.org/drawingml/2006/main" noChangeAspect="1"/>
+            </wp:cNvGraphicFramePr>
+            <a:graphic xmlns:a="http://schemas.openxmlformats.org/drawingml/2006/main">
+              <a:graphicData uri="http://schemas.openxmlformats.org/drawingml/2006/picture">
+                <pic:pic xmlns:pic="http://schemas.openxmlformats.org/drawingml/2006/picture">
+                  <pic:nvPicPr>
+                    <pic:cNvPr id="1375889653" name="Imagem 1" descr="Tela de celular com aplicativo aberto&#10;&#10;O conteúdo gerado por IA pode estar incorreto."/>
+                    <pic:cNvPicPr/>
+                  </pic:nvPicPr>
+                  <pic:blipFill>
+                    <a:blip r:embed="rId14"/>
+                    <a:stretch>
+                      <a:fillRect/>
+                    </a:stretch>
+                  </pic:blipFill>
+                  <pic:spPr>
+                    <a:xfrm>
+                      <a:off x="0" y="0"/>
+                      <a:ext cx="5400040" cy="3571240"/>
+                    </a:xfrm>
+                    <a:prstGeom prst="rect">
+                      <a:avLst/>
+                    </a:prstGeom>
+                  </pic:spPr>
+                </pic:pic>
+              </a:graphicData>
+            </a:graphic>
+          </wp:inline>
+        </w:drawing>
+      </w:r>
+    </w:p>
+    <w:p>
+      <w:pPr>
+        <w:rPr>
+          <w:sz w:val="16"/>
+          <w:szCs w:val="16"/>
+        </w:rPr>
+      </w:pPr>
+      <w:r>
+        <w:rPr>
+          <w:b/>
+          <w:bCs/>
+          <w:sz w:val="16"/>
+          <w:szCs w:val="16"/>
+        </w:rPr>
+        <w:t xml:space="preserve">Resposta de Sucesso (201 </w:t>
+      </w:r>
+      <w:proofErr w:type="spellStart"/>
+      <w:r>
+        <w:rPr>
+          <w:b/>
+          <w:bCs/>
+          <w:sz w:val="16"/>
+          <w:szCs w:val="16"/>
+        </w:rPr>
+        <w:t>Created</w:t>
+      </w:r>
+      <w:proofErr w:type="spellEnd"/>
+      <w:r>
+        <w:rPr>
+          <w:b/>
+          <w:bCs/>
+          <w:sz w:val="16"/>
+          <w:szCs w:val="16"/>
+        </w:rPr>
+        <w:t>):</w:t>
+      </w:r>
+    </w:p>
+    <w:p>
+      <w:pPr>
+        <w:rPr>
+          <w:sz w:val="16"/>
+          <w:szCs w:val="16"/>
+        </w:rPr>
+      </w:pPr>
+      <w:r>
+        <w:rPr>
+          <w:sz w:val="16"/>
+          <w:szCs w:val="16"/>
+        </w:rPr>
+        <w:pict w14:anchorId="5A406881">
+          <v:rect id="_x0000_i1039" style="width:0;height:.75pt" o:hralign="center" o:hrstd="t" o:hrnoshade="t" o:hr="t" fillcolor="#f8faff" stroked="f"/>
+        </w:pict>
+      </w:r>
+    </w:p>
+    <w:p>
+      <w:pPr>
+        <w:rPr>
+          <w:sz w:val="16"/>
+          <w:szCs w:val="16"/>
+        </w:rPr>
+      </w:pPr>
+      <w:r>
+        <w:rPr>
+          <w:b/>
+          <w:bCs/>
+          <w:sz w:val="16"/>
+          <w:szCs w:val="16"/>
+        </w:rPr>
+        <w:t xml:space="preserve">4. Deletar </w:t>
+      </w:r>
+      <w:r>
+        <w:rPr>
+          <w:b/>
+          <w:bCs/>
+          <w:sz w:val="16"/>
+          <w:szCs w:val="16"/>
+        </w:rPr>
+        <w:t>Disciplina</w:t>
+      </w:r>
+      <w:r>
+        <w:rPr>
+          <w:b/>
+          <w:bCs/>
+          <w:sz w:val="16"/>
+          <w:szCs w:val="16"/>
+        </w:rPr>
+        <w:t xml:space="preserve"> (DELETE)</w:t>
+      </w:r>
+    </w:p>
+    <w:p>
+      <w:pPr>
+        <w:rPr>
+          <w:sz w:val="16"/>
+          <w:szCs w:val="16"/>
+        </w:rPr>
+      </w:pPr>
+      <w:r>
+        <w:rPr>
+          <w:rFonts w:ascii="Segoe UI Emoji" w:hAnsi="Segoe UI Emoji" w:cs="Segoe UI Emoji"/>
+          <w:sz w:val="16"/>
+          <w:szCs w:val="16"/>
+        </w:rPr>
+        <w:t>🔹</w:t>
+      </w:r>
+      <w:r>
+        <w:rPr>
+          <w:sz w:val="16"/>
+          <w:szCs w:val="16"/>
+        </w:rPr>
+        <w:t> </w:t>
+      </w:r>
+      <w:r>
+        <w:rPr>
+          <w:b/>
+          <w:bCs/>
+          <w:sz w:val="16"/>
+          <w:szCs w:val="16"/>
+        </w:rPr>
+        <w:t>Rota:</w:t>
+      </w:r>
+      <w:r>
+        <w:rPr>
+          <w:sz w:val="16"/>
+          <w:szCs w:val="16"/>
+        </w:rPr>
+        <w:t> </w:t>
+      </w:r>
+      <w:r>
+        <w:rPr>
+          <w:sz w:val="16"/>
+          <w:szCs w:val="16"/>
+        </w:rPr>
+        <w:t>http://localhost:8080/disciplinas</w:t>
+      </w:r>
+      <w:r>
+        <w:rPr>
+          <w:sz w:val="16"/>
+          <w:szCs w:val="16"/>
+        </w:rPr>
+        <w:t>/{id}</w:t>
+      </w:r>
+      <w:r>
+        <w:rPr>
+          <w:sz w:val="16"/>
+          <w:szCs w:val="16"/>
+        </w:rPr>
+        <w:br/>
+      </w:r>
+      <w:r>
+        <w:rPr>
+          <w:rFonts w:ascii="Segoe UI Emoji" w:hAnsi="Segoe UI Emoji" w:cs="Segoe UI Emoji"/>
+          <w:sz w:val="16"/>
+          <w:szCs w:val="16"/>
+        </w:rPr>
+        <w:t>🔹</w:t>
+      </w:r>
+      <w:r>
+        <w:rPr>
+          <w:sz w:val="16"/>
+          <w:szCs w:val="16"/>
+        </w:rPr>
+        <w:t> </w:t>
+      </w:r>
+      <w:r>
+        <w:rPr>
+          <w:b/>
+          <w:bCs/>
+          <w:sz w:val="16"/>
+          <w:szCs w:val="16"/>
+        </w:rPr>
+        <w:t>Descrição:</w:t>
+      </w:r>
+      <w:r>
+        <w:rPr>
+          <w:sz w:val="16"/>
+          <w:szCs w:val="16"/>
+        </w:rPr>
+        <w:t xml:space="preserve"> Remove </w:t>
+      </w:r>
+      <w:r>
+        <w:rPr>
+          <w:sz w:val="16"/>
+          <w:szCs w:val="16"/>
+        </w:rPr>
+        <w:t xml:space="preserve">uma disciplina </w:t>
+      </w:r>
+      <w:r>
+        <w:rPr>
+          <w:sz w:val="16"/>
+          <w:szCs w:val="16"/>
+        </w:rPr>
+        <w:t>com base no ID.</w:t>
+      </w:r>
+    </w:p>
+    <w:p>
+      <w:pPr>
+        <w:rPr>
+          <w:sz w:val="16"/>
+          <w:szCs w:val="16"/>
+        </w:rPr>
+      </w:pPr>
+      <w:r>
+        <w:rPr>
+          <w:b/>
+          <w:bCs/>
+          <w:sz w:val="16"/>
+          <w:szCs w:val="16"/>
+        </w:rPr>
+        <w:t>Exemplo de Requisição (</w:t>
+      </w:r>
+      <w:proofErr w:type="spellStart"/>
+      <w:r>
+        <w:rPr>
+          <w:b/>
+          <w:bCs/>
+          <w:sz w:val="16"/>
+          <w:szCs w:val="16"/>
+        </w:rPr>
+        <w:t>Postman</w:t>
+      </w:r>
+      <w:proofErr w:type="spellEnd"/>
+      <w:r>
+        <w:rPr>
+          <w:b/>
+          <w:bCs/>
+          <w:sz w:val="16"/>
+          <w:szCs w:val="16"/>
+        </w:rPr>
+        <w:t>):</w:t>
+      </w:r>
+    </w:p>
+    <w:p>
+      <w:pPr>
+        <w:rPr>
+          <w:b/>
+          <w:bCs/>
+          <w:sz w:val="16"/>
+          <w:szCs w:val="16"/>
+        </w:rPr>
+      </w:pPr>
+      <w:r>
+        <w:rPr>
+          <w:b/>
+          <w:bCs/>
+          <w:sz w:val="16"/>
+          <w:szCs w:val="16"/>
+        </w:rPr>
+        <w:drawing>
+          <wp:inline distT="0" distB="0" distL="0" distR="0" wp14:anchorId="23E83353" wp14:editId="1C1A26E4">
+            <wp:extent cx="5400040" cy="3340100"/>
+            <wp:effectExtent l="0" t="0" r="0" b="0"/>
+            <wp:docPr id="1868893295" name="Imagem 1" descr="Tela de celular com aplicativo aberto&#10;&#10;O conteúdo gerado por IA pode estar incorreto."/>
+            <wp:cNvGraphicFramePr>
+              <a:graphicFrameLocks xmlns:a="http://schemas.openxmlformats.org/drawingml/2006/main" noChangeAspect="1"/>
+            </wp:cNvGraphicFramePr>
+            <a:graphic xmlns:a="http://schemas.openxmlformats.org/drawingml/2006/main">
+              <a:graphicData uri="http://schemas.openxmlformats.org/drawingml/2006/picture">
+                <pic:pic xmlns:pic="http://schemas.openxmlformats.org/drawingml/2006/picture">
+                  <pic:nvPicPr>
+                    <pic:cNvPr id="1868893295" name="Imagem 1" descr="Tela de celular com aplicativo aberto&#10;&#10;O conteúdo gerado por IA pode estar incorreto."/>
+                    <pic:cNvPicPr/>
+                  </pic:nvPicPr>
+                  <pic:blipFill>
+                    <a:blip r:embed="rId15"/>
+                    <a:stretch>
+                      <a:fillRect/>
+                    </a:stretch>
+                  </pic:blipFill>
+                  <pic:spPr>
+                    <a:xfrm>
+                      <a:off x="0" y="0"/>
+                      <a:ext cx="5400040" cy="3340100"/>
+                    </a:xfrm>
+                    <a:prstGeom prst="rect">
+                      <a:avLst/>
+                    </a:prstGeom>
+                  </pic:spPr>
+                </pic:pic>
+              </a:graphicData>
+            </a:graphic>
+          </wp:inline>
+        </w:drawing>
+      </w:r>
+    </w:p>
+    <w:p>
+      <w:pPr>
+        <w:rPr>
+          <w:sz w:val="16"/>
+          <w:szCs w:val="16"/>
+        </w:rPr>
+      </w:pPr>
+      <w:r>
+        <w:rPr>
+          <w:b/>
+          <w:bCs/>
+          <w:sz w:val="16"/>
+          <w:szCs w:val="16"/>
+        </w:rPr>
+        <w:t>Resposta de Sucesso (200 OK):</w:t>
+      </w:r>
+    </w:p>
+    <w:p>
+      <w:pPr>
+        <w:rPr>
+          <w:sz w:val="16"/>
+          <w:szCs w:val="16"/>
+        </w:rPr>
+      </w:pPr>
+      <w:proofErr w:type="spellStart"/>
+      <w:r>
+        <w:rPr>
+          <w:sz w:val="16"/>
+          <w:szCs w:val="16"/>
+        </w:rPr>
+        <w:lastRenderedPageBreak/>
+        <w:t>String</w:t>
+      </w:r>
+      <w:proofErr w:type="spellEnd"/>
+      <w:r>
+        <w:rPr>
+          <w:sz w:val="16"/>
+          <w:szCs w:val="16"/>
+        </w:rPr>
+        <w:t>: {</w:t>
+      </w:r>
+    </w:p>
+    <w:p>
+      <w:pPr>
+        <w:rPr>
+          <w:sz w:val="16"/>
+          <w:szCs w:val="16"/>
+        </w:rPr>
+      </w:pPr>
+      <w:r>
+        <w:rPr>
+          <w:sz w:val="16"/>
+          <w:szCs w:val="16"/>
+        </w:rPr>
+        <w:t>Disciplina</w:t>
+      </w:r>
+      <w:r>
+        <w:rPr>
+          <w:sz w:val="16"/>
+          <w:szCs w:val="16"/>
+        </w:rPr>
+        <w:t xml:space="preserve">: </w:t>
+      </w:r>
+      <w:proofErr w:type="spellStart"/>
+      <w:r>
+        <w:rPr>
+          <w:sz w:val="16"/>
+          <w:szCs w:val="16"/>
+        </w:rPr>
+        <w:t>Matematica</w:t>
+      </w:r>
+      <w:proofErr w:type="spellEnd"/>
+      <w:r>
+        <w:rPr>
+          <w:sz w:val="16"/>
+          <w:szCs w:val="16"/>
+        </w:rPr>
+        <w:t xml:space="preserve"> </w:t>
+      </w:r>
+      <w:r>
+        <w:rPr>
+          <w:sz w:val="16"/>
+          <w:szCs w:val="16"/>
+        </w:rPr>
+        <w:t>deletad</w:t>
+      </w:r>
+      <w:r>
+        <w:rPr>
+          <w:sz w:val="16"/>
+          <w:szCs w:val="16"/>
+        </w:rPr>
+        <w:t>a</w:t>
+      </w:r>
+      <w:proofErr w:type="gramStart"/>
+      <w:r>
+        <w:rPr>
+          <w:sz w:val="16"/>
+          <w:szCs w:val="16"/>
+        </w:rPr>
+        <w:t xml:space="preserve">. </w:t>
+      </w:r>
       <w:r>
         <w:rPr>
           <w:sz w:val="16"/>
@@ -1972,6 +4466,7 @@
         </w:rPr>
         <w:t>}</w:t>
       </w:r>
+      <w:proofErr w:type="gramEnd"/>
     </w:p>
     <w:p>
       <w:pPr>
@@ -2058,15 +4553,345 @@
           <w:sz w:val="16"/>
           <w:szCs w:val="16"/>
         </w:rPr>
-        <w:t xml:space="preserve">Aluno </w:t>
-      </w:r>
-      <w:r>
-        <w:rPr>
-          <w:sz w:val="16"/>
-          <w:szCs w:val="16"/>
-        </w:rPr>
-        <w:t>não encontrado</w:t>
-      </w:r>
+        <w:t xml:space="preserve">Disciplina </w:t>
+      </w:r>
+      <w:r>
+        <w:rPr>
+          <w:sz w:val="16"/>
+          <w:szCs w:val="16"/>
+        </w:rPr>
+        <w:t>não encontrado)</w:t>
+      </w:r>
+    </w:p>
+    <w:p>
+      <w:pPr>
+        <w:rPr>
+          <w:sz w:val="16"/>
+          <w:szCs w:val="16"/>
+        </w:rPr>
+      </w:pPr>
+    </w:p>
+    <w:p>
+      <w:pPr>
+        <w:rPr>
+          <w:sz w:val="16"/>
+          <w:szCs w:val="16"/>
+        </w:rPr>
+      </w:pPr>
+      <w:r>
+        <w:rPr>
+          <w:sz w:val="16"/>
+          <w:szCs w:val="16"/>
+        </w:rPr>
+        <w:pict w14:anchorId="7081CD58">
+          <v:rect id="_x0000_i1040" style="width:0;height:.75pt" o:hralign="center" o:hrstd="t" o:hrnoshade="t" o:hr="t" fillcolor="#f8faff" stroked="f"/>
+        </w:pict>
+      </w:r>
+    </w:p>
+    <w:p>
+      <w:pPr>
+        <w:rPr>
+          <w:sz w:val="16"/>
+          <w:szCs w:val="16"/>
+        </w:rPr>
+      </w:pPr>
+      <w:r>
+        <w:rPr>
+          <w:b/>
+          <w:bCs/>
+          <w:sz w:val="16"/>
+          <w:szCs w:val="16"/>
+        </w:rPr>
+        <w:t xml:space="preserve">4. </w:t>
+      </w:r>
+      <w:r>
+        <w:rPr>
+          <w:b/>
+          <w:bCs/>
+          <w:sz w:val="16"/>
+          <w:szCs w:val="16"/>
+        </w:rPr>
+        <w:t>Update</w:t>
+      </w:r>
+      <w:r>
+        <w:rPr>
+          <w:b/>
+          <w:bCs/>
+          <w:sz w:val="16"/>
+          <w:szCs w:val="16"/>
+        </w:rPr>
+        <w:t xml:space="preserve"> </w:t>
+      </w:r>
+      <w:r>
+        <w:rPr>
+          <w:b/>
+          <w:bCs/>
+          <w:sz w:val="16"/>
+          <w:szCs w:val="16"/>
+        </w:rPr>
+        <w:t>Disciplina</w:t>
+      </w:r>
+      <w:r>
+        <w:rPr>
+          <w:b/>
+          <w:bCs/>
+          <w:sz w:val="16"/>
+          <w:szCs w:val="16"/>
+        </w:rPr>
+        <w:t xml:space="preserve"> (</w:t>
+      </w:r>
+      <w:r>
+        <w:rPr>
+          <w:b/>
+          <w:bCs/>
+          <w:sz w:val="16"/>
+          <w:szCs w:val="16"/>
+        </w:rPr>
+        <w:t>PUT</w:t>
+      </w:r>
+      <w:r>
+        <w:rPr>
+          <w:b/>
+          <w:bCs/>
+          <w:sz w:val="16"/>
+          <w:szCs w:val="16"/>
+        </w:rPr>
+        <w:t>)</w:t>
+      </w:r>
+    </w:p>
+    <w:p>
+      <w:pPr>
+        <w:rPr>
+          <w:sz w:val="16"/>
+          <w:szCs w:val="16"/>
+        </w:rPr>
+      </w:pPr>
+      <w:r>
+        <w:rPr>
+          <w:rFonts w:ascii="Segoe UI Emoji" w:hAnsi="Segoe UI Emoji" w:cs="Segoe UI Emoji"/>
+          <w:sz w:val="16"/>
+          <w:szCs w:val="16"/>
+        </w:rPr>
+        <w:t>🔹</w:t>
+      </w:r>
+      <w:r>
+        <w:rPr>
+          <w:sz w:val="16"/>
+          <w:szCs w:val="16"/>
+        </w:rPr>
+        <w:t> </w:t>
+      </w:r>
+      <w:r>
+        <w:rPr>
+          <w:b/>
+          <w:bCs/>
+          <w:sz w:val="16"/>
+          <w:szCs w:val="16"/>
+        </w:rPr>
+        <w:t>Rota:</w:t>
+      </w:r>
+      <w:r>
+        <w:rPr>
+          <w:sz w:val="16"/>
+          <w:szCs w:val="16"/>
+        </w:rPr>
+        <w:t> </w:t>
+      </w:r>
+      <w:r>
+        <w:rPr>
+          <w:sz w:val="16"/>
+          <w:szCs w:val="16"/>
+        </w:rPr>
+        <w:t>http://localhost:8080/disciplinas</w:t>
+      </w:r>
+      <w:r>
+        <w:rPr>
+          <w:sz w:val="16"/>
+          <w:szCs w:val="16"/>
+        </w:rPr>
+        <w:t>/{id}</w:t>
+      </w:r>
+      <w:r>
+        <w:rPr>
+          <w:sz w:val="16"/>
+          <w:szCs w:val="16"/>
+        </w:rPr>
+        <w:br/>
+      </w:r>
+      <w:r>
+        <w:rPr>
+          <w:rFonts w:ascii="Segoe UI Emoji" w:hAnsi="Segoe UI Emoji" w:cs="Segoe UI Emoji"/>
+          <w:sz w:val="16"/>
+          <w:szCs w:val="16"/>
+        </w:rPr>
+        <w:t>🔹</w:t>
+      </w:r>
+      <w:r>
+        <w:rPr>
+          <w:sz w:val="16"/>
+          <w:szCs w:val="16"/>
+        </w:rPr>
+        <w:t> </w:t>
+      </w:r>
+      <w:r>
+        <w:rPr>
+          <w:b/>
+          <w:bCs/>
+          <w:sz w:val="16"/>
+          <w:szCs w:val="16"/>
+        </w:rPr>
+        <w:t>Descrição:</w:t>
+      </w:r>
+      <w:r>
+        <w:rPr>
+          <w:sz w:val="16"/>
+          <w:szCs w:val="16"/>
+        </w:rPr>
+        <w:t> </w:t>
+      </w:r>
+      <w:r>
+        <w:rPr>
+          <w:sz w:val="16"/>
+          <w:szCs w:val="16"/>
+        </w:rPr>
+        <w:t>Atualiza</w:t>
+      </w:r>
+      <w:r>
+        <w:rPr>
+          <w:sz w:val="16"/>
+          <w:szCs w:val="16"/>
+        </w:rPr>
+        <w:t xml:space="preserve"> </w:t>
+      </w:r>
+      <w:r>
+        <w:rPr>
+          <w:sz w:val="16"/>
+          <w:szCs w:val="16"/>
+        </w:rPr>
+        <w:t xml:space="preserve">uma disciplina </w:t>
+      </w:r>
+      <w:r>
+        <w:rPr>
+          <w:sz w:val="16"/>
+          <w:szCs w:val="16"/>
+        </w:rPr>
+        <w:t>com base no ID.</w:t>
+      </w:r>
+    </w:p>
+    <w:p>
+      <w:pPr>
+        <w:rPr>
+          <w:sz w:val="16"/>
+          <w:szCs w:val="16"/>
+        </w:rPr>
+      </w:pPr>
+      <w:r>
+        <w:rPr>
+          <w:b/>
+          <w:bCs/>
+          <w:sz w:val="16"/>
+          <w:szCs w:val="16"/>
+        </w:rPr>
+        <w:t>Exemplo de Requisição (</w:t>
+      </w:r>
+      <w:proofErr w:type="spellStart"/>
+      <w:r>
+        <w:rPr>
+          <w:b/>
+          <w:bCs/>
+          <w:sz w:val="16"/>
+          <w:szCs w:val="16"/>
+        </w:rPr>
+        <w:t>Postman</w:t>
+      </w:r>
+      <w:proofErr w:type="spellEnd"/>
+      <w:r>
+        <w:rPr>
+          <w:b/>
+          <w:bCs/>
+          <w:sz w:val="16"/>
+          <w:szCs w:val="16"/>
+        </w:rPr>
+        <w:t>):</w:t>
+      </w:r>
+    </w:p>
+    <w:p>
+      <w:pPr>
+        <w:rPr>
+          <w:b/>
+          <w:bCs/>
+          <w:sz w:val="16"/>
+          <w:szCs w:val="16"/>
+        </w:rPr>
+      </w:pPr>
+      <w:r>
+        <w:rPr>
+          <w:b/>
+          <w:bCs/>
+          <w:sz w:val="16"/>
+          <w:szCs w:val="16"/>
+        </w:rPr>
+        <w:drawing>
+          <wp:inline distT="0" distB="0" distL="0" distR="0" wp14:anchorId="77F91122" wp14:editId="4D9A8147">
+            <wp:extent cx="5400040" cy="3041650"/>
+            <wp:effectExtent l="0" t="0" r="0" b="6350"/>
+            <wp:docPr id="347941186" name="Imagem 1" descr="Tela de celular com aplicativo aberto&#10;&#10;O conteúdo gerado por IA pode estar incorreto."/>
+            <wp:cNvGraphicFramePr>
+              <a:graphicFrameLocks xmlns:a="http://schemas.openxmlformats.org/drawingml/2006/main" noChangeAspect="1"/>
+            </wp:cNvGraphicFramePr>
+            <a:graphic xmlns:a="http://schemas.openxmlformats.org/drawingml/2006/main">
+              <a:graphicData uri="http://schemas.openxmlformats.org/drawingml/2006/picture">
+                <pic:pic xmlns:pic="http://schemas.openxmlformats.org/drawingml/2006/picture">
+                  <pic:nvPicPr>
+                    <pic:cNvPr id="347941186" name="Imagem 1" descr="Tela de celular com aplicativo aberto&#10;&#10;O conteúdo gerado por IA pode estar incorreto."/>
+                    <pic:cNvPicPr/>
+                  </pic:nvPicPr>
+                  <pic:blipFill>
+                    <a:blip r:embed="rId16"/>
+                    <a:stretch>
+                      <a:fillRect/>
+                    </a:stretch>
+                  </pic:blipFill>
+                  <pic:spPr>
+                    <a:xfrm>
+                      <a:off x="0" y="0"/>
+                      <a:ext cx="5400040" cy="3041650"/>
+                    </a:xfrm>
+                    <a:prstGeom prst="rect">
+                      <a:avLst/>
+                    </a:prstGeom>
+                  </pic:spPr>
+                </pic:pic>
+              </a:graphicData>
+            </a:graphic>
+          </wp:inline>
+        </w:drawing>
+      </w:r>
+    </w:p>
+    <w:p>
+      <w:pPr>
+        <w:rPr>
+          <w:sz w:val="16"/>
+          <w:szCs w:val="16"/>
+        </w:rPr>
+      </w:pPr>
+      <w:r>
+        <w:rPr>
+          <w:b/>
+          <w:bCs/>
+          <w:sz w:val="16"/>
+          <w:szCs w:val="16"/>
+        </w:rPr>
+        <w:t>Resposta de Sucesso (200 OK)</w:t>
+      </w:r>
+    </w:p>
+    <w:p>
+      <w:pPr>
+        <w:rPr>
+          <w:sz w:val="16"/>
+          <w:szCs w:val="16"/>
+        </w:rPr>
+      </w:pPr>
       <w:r>
         <w:rPr>
           <w:sz w:val="16"/>
@@ -2147,7 +4972,14 @@
           <w:sz w:val="16"/>
           <w:szCs w:val="16"/>
         </w:rPr>
-        <w:t>15/04/2025</w:t>
+        <w:t>29</w:t>
+      </w:r>
+      <w:r>
+        <w:rPr>
+          <w:sz w:val="16"/>
+          <w:szCs w:val="16"/>
+        </w:rPr>
+        <w:t>/04/2025</w:t>
       </w:r>
     </w:p>
     <w:p>
@@ -3196,7 +6028,6 @@
   <w:style w:type="character" w:default="1" w:styleId="Fontepargpadro">
     <w:name w:val="Default Paragraph Font"/>
     <w:uiPriority w:val="1"/>
-    <w:semiHidden/>
     <w:unhideWhenUsed/>
   </w:style>
   <w:style w:type="table" w:default="1" w:styleId="Tabelanormal">

</xml_diff>